<commit_message>
got rid of period for consistency & created pdf for full resume
</commit_message>
<xml_diff>
--- a/assets/documents/resume-full.docx
+++ b/assets/documents/resume-full.docx
@@ -4,31 +4,6 @@
   <w:body>
     <w:p>
       <w:pPr>
-        <w:pStyle w:val="ListParagraph"/>
-        <w:numPr>
-          <w:ilvl w:val="0"/>
-          <w:numId w:val="11"/>
-        </w:numPr>
-        <w:spacing w:after="0" w:line="240" w:lineRule="auto"/>
-        <w:rPr>
-          <w:rFonts w:cstheme="minorHAnsi"/>
-        </w:rPr>
-      </w:pPr>
-      <w:r>
-        <w:rPr>
-          <w:rFonts w:cstheme="minorHAnsi"/>
-        </w:rPr>
-        <w:t xml:space="preserve">Design and implement release management application to improve reliability of releases </w:t>
-      </w:r>
-      <w:r>
-        <w:rPr>
-          <w:rFonts w:cstheme="minorHAnsi"/>
-        </w:rPr>
-        <w:t>in response to a production outage caused by a bad code release that resulted in $100,000 lost revenue.</w:t>
-      </w:r>
-    </w:p>
-    <w:p>
-      <w:pPr>
         <w:spacing w:after="0" w:line="240" w:lineRule="auto"/>
         <w:jc w:val="right"/>
         <w:rPr>
@@ -404,7 +379,7 @@
         <w:rPr>
           <w:rFonts w:cstheme="minorHAnsi"/>
         </w:rPr>
-        <w:t>Provide face-to-face and remote tutoring services.</w:t>
+        <w:t>Provide face-to-face and remote tutoring services</w:t>
       </w:r>
       <w:bookmarkStart w:id="0" w:name="_GoBack"/>
       <w:bookmarkEnd w:id="0"/>
@@ -1364,28 +1339,48 @@
     </w:p>
     <w:p>
       <w:pPr>
-        <w:spacing w:after="0" w:line="240" w:lineRule="auto"/>
-        <w:rPr>
-          <w:rFonts w:cstheme="minorHAnsi"/>
-        </w:rPr>
-      </w:pPr>
-    </w:p>
-    <w:p>
-      <w:pPr>
-        <w:spacing w:after="0" w:line="240" w:lineRule="auto"/>
-        <w:rPr>
-          <w:rFonts w:cstheme="minorHAnsi"/>
-          <w:b/>
-          <w:bCs/>
-        </w:rPr>
-      </w:pPr>
-      <w:r>
-        <w:rPr>
-          <w:rFonts w:cstheme="minorHAnsi"/>
-          <w:b/>
-          <w:bCs/>
-        </w:rPr>
-        <w:lastRenderedPageBreak/>
+        <w:rPr>
+          <w:rFonts w:cstheme="minorHAnsi"/>
+        </w:rPr>
+      </w:pPr>
+      <w:r>
+        <w:rPr>
+          <w:rFonts w:cstheme="minorHAnsi"/>
+        </w:rPr>
+        <w:br w:type="page"/>
+      </w:r>
+    </w:p>
+    <w:p>
+      <w:pPr>
+        <w:spacing w:after="0" w:line="240" w:lineRule="auto"/>
+        <w:rPr>
+          <w:rFonts w:cstheme="minorHAnsi"/>
+        </w:rPr>
+      </w:pPr>
+    </w:p>
+    <w:p>
+      <w:pPr>
+        <w:spacing w:after="0" w:line="240" w:lineRule="auto"/>
+        <w:rPr>
+          <w:rFonts w:cstheme="minorHAnsi"/>
+        </w:rPr>
+      </w:pPr>
+    </w:p>
+    <w:p>
+      <w:pPr>
+        <w:spacing w:after="0" w:line="240" w:lineRule="auto"/>
+        <w:rPr>
+          <w:rFonts w:cstheme="minorHAnsi"/>
+          <w:b/>
+          <w:bCs/>
+        </w:rPr>
+      </w:pPr>
+      <w:r>
+        <w:rPr>
+          <w:rFonts w:cstheme="minorHAnsi"/>
+          <w:b/>
+          <w:bCs/>
+        </w:rPr>
         <w:t xml:space="preserve">Sanmina-SCI Corporation, Salem, NH </w:t>
       </w:r>
       <w:r>

</xml_diff>